<commit_message>
Fixed missing graph issue in problem1.docx
</commit_message>
<xml_diff>
--- a/problem1/problem1.docx
+++ b/problem1/problem1.docx
@@ -78,6 +78,240 @@
         <w:pStyle w:val="Normal"/>
         <w:numPr>
           <w:ilvl w:val="0"/>
+          <w:numId w:val="0"/>
+        </w:numPr>
+        <w:rPr/>
+      </w:pPr>
+      <w:r>
+        <w:rPr/>
+      </w:r>
+    </w:p>
+    <w:p>
+      <w:pPr>
+        <w:pStyle w:val="Normal"/>
+        <w:numPr>
+          <w:ilvl w:val="0"/>
+          <w:numId w:val="0"/>
+        </w:numPr>
+        <w:rPr/>
+      </w:pPr>
+      <w:r>
+        <w:rPr/>
+      </w:r>
+    </w:p>
+    <w:p>
+      <w:pPr>
+        <w:pStyle w:val="Normal"/>
+        <w:numPr>
+          <w:ilvl w:val="0"/>
+          <w:numId w:val="0"/>
+        </w:numPr>
+        <w:rPr/>
+      </w:pPr>
+      <w:r>
+        <w:rPr/>
+      </w:r>
+    </w:p>
+    <w:p>
+      <w:pPr>
+        <w:pStyle w:val="Normal"/>
+        <w:numPr>
+          <w:ilvl w:val="0"/>
+          <w:numId w:val="0"/>
+        </w:numPr>
+        <w:rPr/>
+      </w:pPr>
+      <w:r>
+        <w:rPr/>
+      </w:r>
+    </w:p>
+    <w:p>
+      <w:pPr>
+        <w:pStyle w:val="Normal"/>
+        <w:numPr>
+          <w:ilvl w:val="0"/>
+          <w:numId w:val="0"/>
+        </w:numPr>
+        <w:rPr/>
+      </w:pPr>
+      <w:r>
+        <w:rPr/>
+      </w:r>
+    </w:p>
+    <w:p>
+      <w:pPr>
+        <w:pStyle w:val="Normal"/>
+        <w:numPr>
+          <w:ilvl w:val="0"/>
+          <w:numId w:val="0"/>
+        </w:numPr>
+        <w:rPr/>
+      </w:pPr>
+      <w:r>
+        <w:rPr/>
+      </w:r>
+    </w:p>
+    <w:p>
+      <w:pPr>
+        <w:pStyle w:val="Normal"/>
+        <w:numPr>
+          <w:ilvl w:val="0"/>
+          <w:numId w:val="0"/>
+        </w:numPr>
+        <w:rPr/>
+      </w:pPr>
+      <w:r>
+        <w:rPr/>
+      </w:r>
+    </w:p>
+    <w:p>
+      <w:pPr>
+        <w:pStyle w:val="Normal"/>
+        <w:numPr>
+          <w:ilvl w:val="0"/>
+          <w:numId w:val="0"/>
+        </w:numPr>
+        <w:rPr/>
+      </w:pPr>
+      <w:r>
+        <w:rPr/>
+      </w:r>
+    </w:p>
+    <w:p>
+      <w:pPr>
+        <w:pStyle w:val="Normal"/>
+        <w:numPr>
+          <w:ilvl w:val="0"/>
+          <w:numId w:val="0"/>
+        </w:numPr>
+        <w:rPr/>
+      </w:pPr>
+      <w:r>
+        <w:rPr/>
+      </w:r>
+    </w:p>
+    <w:p>
+      <w:pPr>
+        <w:pStyle w:val="Normal"/>
+        <w:numPr>
+          <w:ilvl w:val="0"/>
+          <w:numId w:val="0"/>
+        </w:numPr>
+        <w:rPr/>
+      </w:pPr>
+      <w:r>
+        <w:rPr/>
+      </w:r>
+    </w:p>
+    <w:p>
+      <w:pPr>
+        <w:pStyle w:val="Normal"/>
+        <w:numPr>
+          <w:ilvl w:val="0"/>
+          <w:numId w:val="0"/>
+        </w:numPr>
+        <w:rPr/>
+      </w:pPr>
+      <w:r>
+        <w:rPr/>
+      </w:r>
+    </w:p>
+    <w:p>
+      <w:pPr>
+        <w:pStyle w:val="Normal"/>
+        <w:numPr>
+          <w:ilvl w:val="0"/>
+          <w:numId w:val="0"/>
+        </w:numPr>
+        <w:rPr/>
+      </w:pPr>
+      <w:r>
+        <w:rPr/>
+      </w:r>
+    </w:p>
+    <w:p>
+      <w:pPr>
+        <w:pStyle w:val="Normal"/>
+        <w:numPr>
+          <w:ilvl w:val="0"/>
+          <w:numId w:val="0"/>
+        </w:numPr>
+        <w:rPr/>
+      </w:pPr>
+      <w:r>
+        <w:rPr/>
+      </w:r>
+    </w:p>
+    <w:p>
+      <w:pPr>
+        <w:pStyle w:val="Normal"/>
+        <w:numPr>
+          <w:ilvl w:val="0"/>
+          <w:numId w:val="0"/>
+        </w:numPr>
+        <w:rPr/>
+      </w:pPr>
+      <w:r>
+        <w:rPr/>
+      </w:r>
+    </w:p>
+    <w:p>
+      <w:pPr>
+        <w:pStyle w:val="Normal"/>
+        <w:numPr>
+          <w:ilvl w:val="0"/>
+          <w:numId w:val="0"/>
+        </w:numPr>
+        <w:rPr/>
+      </w:pPr>
+      <w:r>
+        <w:rPr/>
+      </w:r>
+    </w:p>
+    <w:p>
+      <w:pPr>
+        <w:pStyle w:val="Normal"/>
+        <w:numPr>
+          <w:ilvl w:val="0"/>
+          <w:numId w:val="0"/>
+        </w:numPr>
+        <w:rPr/>
+      </w:pPr>
+      <w:r>
+        <w:rPr/>
+      </w:r>
+    </w:p>
+    <w:p>
+      <w:pPr>
+        <w:pStyle w:val="Normal"/>
+        <w:numPr>
+          <w:ilvl w:val="0"/>
+          <w:numId w:val="0"/>
+        </w:numPr>
+        <w:rPr/>
+      </w:pPr>
+      <w:r>
+        <w:rPr/>
+      </w:r>
+    </w:p>
+    <w:p>
+      <w:pPr>
+        <w:pStyle w:val="Normal"/>
+        <w:numPr>
+          <w:ilvl w:val="0"/>
+          <w:numId w:val="0"/>
+        </w:numPr>
+        <w:rPr/>
+      </w:pPr>
+      <w:r>
+        <w:rPr/>
+      </w:r>
+    </w:p>
+    <w:p>
+      <w:pPr>
+        <w:pStyle w:val="Normal"/>
+        <w:numPr>
+          <w:ilvl w:val="0"/>
           <w:numId w:val="1"/>
         </w:numPr>
         <w:rPr/>
@@ -162,25 +396,10 @@
         <w:rPr>
           <w:position w:val="0"/>
           <w:sz w:val="24"/>
-          <w:vertAlign w:val="baseline"/>
-        </w:rPr>
-        <w:t xml:space="preserve">) </w:t>
-      </w:r>
-      <w:r>
-        <w:rPr>
-          <w:position w:val="0"/>
-          <w:sz w:val="24"/>
-          <w:vertAlign w:val="baseline"/>
-        </w:rPr>
-        <w:t xml:space="preserve">for QR and </w:t>
-      </w:r>
-      <w:r>
-        <w:rPr>
-          <w:position w:val="0"/>
-          <w:sz w:val="24"/>
-          <w:vertAlign w:val="baseline"/>
-        </w:rPr>
-        <w:t>O(n</w:t>
+          <w:sz w:val="24"/>
+          <w:vertAlign w:val="baseline"/>
+        </w:rPr>
+        <w:t>) for QR and O(n</w:t>
       </w:r>
       <w:r>
         <w:rPr>
@@ -192,41 +411,10 @@
         <w:rPr>
           <w:position w:val="0"/>
           <w:sz w:val="24"/>
-          <w:vertAlign w:val="baseline"/>
-        </w:rPr>
-        <w:t xml:space="preserve">) </w:t>
-      </w:r>
-      <w:r>
-        <w:rPr>
-          <w:position w:val="0"/>
-          <w:sz w:val="24"/>
-          <w:vertAlign w:val="baseline"/>
-        </w:rPr>
-        <w:t>for LU</w:t>
-      </w:r>
-      <w:r>
-        <w:rPr>
-          <w:position w:val="0"/>
-          <w:sz w:val="24"/>
-          <w:vertAlign w:val="baseline"/>
-        </w:rPr>
-        <w:t xml:space="preserve">. Once the factorizations have been computed, solving the system Ax = b is quite trivial. </w:t>
-      </w:r>
-      <w:r>
-        <w:rPr>
-          <w:position w:val="0"/>
-          <w:sz w:val="24"/>
-          <w:vertAlign w:val="baseline"/>
-        </w:rPr>
-        <w:t>In the case of LU, f</w:t>
-      </w:r>
-      <w:r>
-        <w:rPr>
-          <w:position w:val="0"/>
-          <w:sz w:val="24"/>
-          <w:vertAlign w:val="baseline"/>
-        </w:rPr>
-        <w:t>orward substitution can be used with a lower-triangular matrix and backward substitution can be used with an upper-triangular system to quickly solve Ax = b in O(n</w:t>
+          <w:sz w:val="24"/>
+          <w:vertAlign w:val="baseline"/>
+        </w:rPr>
+        <w:t>) for LU. Once the factorizations have been computed, solving the system Ax = b is quite trivial. In the case of LU, forward substitution can be used with a lower-triangular matrix and backward substitution can be used with an upper-triangular system to quickly solve Ax = b in O(n</w:t>
       </w:r>
       <w:r>
         <w:rPr>
@@ -238,17 +426,10 @@
         <w:rPr>
           <w:position w:val="0"/>
           <w:sz w:val="24"/>
-          <w:vertAlign w:val="baseline"/>
-        </w:rPr>
-        <w:t xml:space="preserve">) time. </w:t>
-      </w:r>
-      <w:r>
-        <w:rPr>
-          <w:position w:val="0"/>
-          <w:sz w:val="24"/>
-          <w:vertAlign w:val="baseline"/>
-        </w:rPr>
-        <w:t>In the case of QR, since Q</w:t>
+          <w:sz w:val="24"/>
+          <w:vertAlign w:val="baseline"/>
+        </w:rPr>
+        <w:t>) time. In the case of QR, since Q</w:t>
       </w:r>
       <w:r>
         <w:rPr>
@@ -260,6 +441,7 @@
         <w:rPr>
           <w:position w:val="0"/>
           <w:sz w:val="24"/>
+          <w:sz w:val="24"/>
           <w:vertAlign w:val="baseline"/>
         </w:rPr>
         <w:t xml:space="preserve"> = Q</w:t>
@@ -274,39 +456,17 @@
         <w:rPr>
           <w:position w:val="0"/>
           <w:sz w:val="24"/>
-          <w:vertAlign w:val="baseline"/>
-        </w:rPr>
-        <w:t>, solving Ax = b is also trivial.</w:t>
-      </w:r>
-      <w:r>
-        <w:rPr>
-          <w:position w:val="0"/>
-          <w:sz w:val="24"/>
-          <w:vertAlign w:val="baseline"/>
-        </w:rPr>
-        <w:t xml:space="preserve"> </w:t>
-      </w:r>
-      <w:r>
-        <w:rPr>
-          <w:position w:val="0"/>
-          <w:sz w:val="24"/>
-          <w:vertAlign w:val="baseline"/>
-        </w:rPr>
-        <w:t xml:space="preserve">Solving both systems using QR or LU is easy to implement. </w:t>
-      </w:r>
-      <w:r>
-        <w:rPr>
-          <w:position w:val="0"/>
-          <w:sz w:val="24"/>
-          <w:vertAlign w:val="baseline"/>
-        </w:rPr>
-        <w:t xml:space="preserve">On the other hand, taking a matrix inverse is quite expensive and is not so straightforward to code. QR and LU decompose A into quickly solvable sub-problems. On the other hand, to use a matrix inversion algorithm like Gauss elimination requires separately solving each right-hand-side vector </w:t>
+          <w:sz w:val="24"/>
+          <w:vertAlign w:val="baseline"/>
+        </w:rPr>
+        <w:t xml:space="preserve">, solving Ax = b is also trivial. Solving both systems using QR or LU is easy to implement. On the other hand, taking a matrix inverse is quite expensive and is not so straightforward to code. QR and LU decompose A into quickly solvable sub-problems. On the other hand, to use a matrix inversion algorithm like Gauss elimination requires separately solving each right-hand-side vector </w:t>
       </w:r>
       <w:r>
         <w:rPr>
           <w:i/>
           <w:iCs/>
           <w:position w:val="0"/>
+          <w:sz w:val="24"/>
           <w:sz w:val="24"/>
           <w:vertAlign w:val="baseline"/>
         </w:rPr>
@@ -326,6 +486,7 @@
           <w:iCs w:val="false"/>
           <w:position w:val="0"/>
           <w:sz w:val="24"/>
+          <w:sz w:val="24"/>
           <w:vertAlign w:val="baseline"/>
         </w:rPr>
         <w:t>; overall</w:t>
@@ -333,6 +494,7 @@
       <w:r>
         <w:rPr>
           <w:position w:val="0"/>
+          <w:sz w:val="24"/>
           <w:sz w:val="24"/>
           <w:vertAlign w:val="baseline"/>
         </w:rPr>
@@ -343,6 +505,7 @@
           <w:i/>
           <w:iCs/>
           <w:position w:val="0"/>
+          <w:sz w:val="24"/>
           <w:sz w:val="24"/>
           <w:vertAlign w:val="baseline"/>
         </w:rPr>
@@ -362,6 +525,7 @@
           <w:iCs/>
           <w:position w:val="0"/>
           <w:sz w:val="24"/>
+          <w:sz w:val="24"/>
           <w:vertAlign w:val="baseline"/>
         </w:rPr>
         <w:t>)</w:t>
@@ -372,6 +536,7 @@
           <w:iCs w:val="false"/>
           <w:position w:val="0"/>
           <w:sz w:val="24"/>
+          <w:sz w:val="24"/>
           <w:vertAlign w:val="baseline"/>
         </w:rPr>
         <w:t xml:space="preserve">, where </w:t>
@@ -382,6 +547,7 @@
           <w:iCs/>
           <w:position w:val="0"/>
           <w:sz w:val="24"/>
+          <w:sz w:val="24"/>
           <w:vertAlign w:val="baseline"/>
         </w:rPr>
         <w:t xml:space="preserve">r </w:t>
@@ -392,6 +558,7 @@
           <w:iCs w:val="false"/>
           <w:position w:val="0"/>
           <w:sz w:val="24"/>
+          <w:sz w:val="24"/>
           <w:vertAlign w:val="baseline"/>
         </w:rPr>
         <w:t>is the number of rows. This is more expensive than LU and QR.</w:t>
@@ -410,6 +577,7 @@
         <w:rPr>
           <w:position w:val="0"/>
           <w:sz w:val="24"/>
+          <w:sz w:val="24"/>
           <w:vertAlign w:val="baseline"/>
         </w:rPr>
         <w:t xml:space="preserve">Second, since cond(Q) = 1 while cond(A) is greater than or equal to 1, orthogonal transformations are the most stable ones, providing the highest degree of precision. This is because QR factorization decomposes the original problem Ax = b into two problems, Qy = b, which has no error amplification, and Rx = y, which has the minimal possible error amplification inherent in the original problem. However, since I used Python, I was forced to round down some of my calculations in the Givens and Householder functions; this is because after “killing off” an entry or series of entries, 0 would not result, but rather a very small number approximating 0. In fact, I rounded down my answers to 14 decimal places to force a 15-decimal-place number to round to 0. This was necessary to make the Givens rotations and Householder reflections work. </w:t>
@@ -428,6 +596,7 @@
         <w:rPr>
           <w:position w:val="0"/>
           <w:sz w:val="24"/>
+          <w:sz w:val="24"/>
           <w:vertAlign w:val="baseline"/>
         </w:rPr>
         <w:t xml:space="preserve">Third, QR but not LU can be used to decompose not only square but rectangular matrices. Inverting a matrix requires that it be square. So, while this assignment did not ask us to work with rectangular matrices, generally speaking, QR can be used to solve rectangular matrices while algorithms that use matrix inversions might not work in this case. </w:t>
@@ -495,63 +664,7 @@
           <w:rFonts w:ascii="CMR12" w:hAnsi="CMR12"/>
           <w:sz w:val="24"/>
         </w:rPr>
-        <w:t>As mentioned above, QR is as well-conditioned as the original problem. The conditioning error is minimized as much as possible. C</w:t>
-      </w:r>
-      <w:r>
-        <w:rPr>
-          <w:rFonts w:ascii="CMR12" w:hAnsi="CMR12"/>
-          <w:sz w:val="24"/>
-        </w:rPr>
-        <w:t xml:space="preserve">onditioning is a property of the matrix </w:t>
-      </w:r>
-      <w:r>
-        <w:rPr>
-          <w:rFonts w:ascii="CMR12" w:hAnsi="CMR12"/>
-          <w:sz w:val="24"/>
-        </w:rPr>
-        <w:t xml:space="preserve">A </w:t>
-      </w:r>
-      <w:r>
-        <w:rPr>
-          <w:rFonts w:ascii="CMR12" w:hAnsi="CMR12"/>
-          <w:sz w:val="24"/>
-        </w:rPr>
-        <w:t xml:space="preserve">that determines </w:t>
-      </w:r>
-      <w:r>
-        <w:rPr>
-          <w:rFonts w:ascii="CMR12" w:hAnsi="CMR12"/>
-          <w:sz w:val="24"/>
-        </w:rPr>
-        <w:t>whether it is feasible for an algorithm to provide a</w:t>
-      </w:r>
-      <w:r>
-        <w:rPr>
-          <w:rFonts w:ascii="CMR12" w:hAnsi="CMR12"/>
-          <w:sz w:val="24"/>
-        </w:rPr>
-        <w:t xml:space="preserve"> numerical solution to a linear system involving A. </w:t>
-      </w:r>
-      <w:r>
-        <w:rPr>
-          <w:rFonts w:ascii="CMR12" w:hAnsi="CMR12"/>
-          <w:sz w:val="24"/>
-        </w:rPr>
-        <w:t>Since any linear system</w:t>
-      </w:r>
-      <w:r>
-        <w:rPr>
-          <w:rFonts w:ascii="CMR12" w:hAnsi="CMR12"/>
-          <w:sz w:val="24"/>
-        </w:rPr>
-        <w:t xml:space="preserve"> on a computer has some error, </w:t>
-      </w:r>
-      <w:r>
-        <w:rPr>
-          <w:rFonts w:ascii="CMR12" w:hAnsi="CMR12"/>
-          <w:sz w:val="24"/>
-        </w:rPr>
-        <w:t xml:space="preserve">it is important to reduce perturbation or imprecision as much as possible. LU and QR help to accomplish this. Unfortunately, LU is prone to instability, meaning that if both </w:t>
+        <w:t xml:space="preserve">As mentioned above, QR is as well-conditioned as the original problem. The conditioning error is minimized as much as possible. Conditioning is a property of the matrix A that determines whether it is feasible for an algorithm to provide a numerical solution to a linear system involving A. Since any linear system on a computer has some error, it is important to reduce perturbation or imprecision as much as possible. LU and QR help to accomplish this. Unfortunately, LU is prone to instability, meaning that if both </w:t>
       </w:r>
       <w:r>
         <w:rPr>
@@ -618,42 +731,50 @@
         <w:rPr>
           <w:position w:val="0"/>
           <w:sz w:val="24"/>
-          <w:vertAlign w:val="baseline"/>
-        </w:rPr>
-      </w:pPr>
-      <w:r>
-        <w:rPr/>
-      </w:r>
-    </w:p>
-    <w:p>
-      <w:pPr>
-        <w:pStyle w:val="Normal"/>
-        <w:numPr>
-          <w:ilvl w:val="0"/>
-          <w:numId w:val="0"/>
-        </w:numPr>
-        <w:rPr>
-          <w:position w:val="0"/>
-          <w:sz w:val="24"/>
-          <w:vertAlign w:val="baseline"/>
-        </w:rPr>
-      </w:pPr>
-      <w:r>
-        <w:rPr/>
-      </w:r>
-    </w:p>
-    <w:p>
-      <w:pPr>
-        <w:pStyle w:val="Normal"/>
-        <w:numPr>
-          <w:ilvl w:val="0"/>
-          <w:numId w:val="0"/>
-        </w:numPr>
-        <w:rPr>
-          <w:position w:val="0"/>
-          <w:sz w:val="24"/>
-          <w:vertAlign w:val="baseline"/>
-        </w:rPr>
+          <w:sz w:val="24"/>
+          <w:vertAlign w:val="baseline"/>
+        </w:rPr>
+      </w:pPr>
+      <w:r>
+        <w:rPr>
+          <w:position w:val="0"/>
+          <w:sz w:val="24"/>
+          <w:sz w:val="24"/>
+          <w:vertAlign w:val="baseline"/>
+        </w:rPr>
+      </w:r>
+    </w:p>
+    <w:p>
+      <w:pPr>
+        <w:pStyle w:val="Normal"/>
+        <w:numPr>
+          <w:ilvl w:val="0"/>
+          <w:numId w:val="0"/>
+        </w:numPr>
+        <w:rPr>
+          <w:position w:val="0"/>
+          <w:sz w:val="24"/>
+          <w:sz w:val="24"/>
+          <w:vertAlign w:val="baseline"/>
+        </w:rPr>
+      </w:pPr>
+      <w:r>
+        <w:rPr>
+          <w:position w:val="0"/>
+          <w:sz w:val="24"/>
+          <w:sz w:val="24"/>
+          <w:vertAlign w:val="baseline"/>
+        </w:rPr>
+      </w:r>
+    </w:p>
+    <w:p>
+      <w:pPr>
+        <w:pStyle w:val="Normal"/>
+        <w:numPr>
+          <w:ilvl w:val="0"/>
+          <w:numId w:val="0"/>
+        </w:numPr>
+        <w:rPr/>
       </w:pPr>
       <w:r>
         <w:rPr/>
@@ -698,7 +819,6 @@
         </w:tabs>
         <w:ind w:left="1080" w:hanging="360"/>
       </w:pPr>
-      <w:rPr/>
     </w:lvl>
     <w:lvl w:ilvl="2">
       <w:start w:val="1"/>
@@ -711,7 +831,6 @@
         </w:tabs>
         <w:ind w:left="1440" w:hanging="360"/>
       </w:pPr>
-      <w:rPr/>
     </w:lvl>
     <w:lvl w:ilvl="3">
       <w:start w:val="1"/>
@@ -724,7 +843,6 @@
         </w:tabs>
         <w:ind w:left="1800" w:hanging="360"/>
       </w:pPr>
-      <w:rPr/>
     </w:lvl>
     <w:lvl w:ilvl="4">
       <w:start w:val="1"/>
@@ -737,7 +855,6 @@
         </w:tabs>
         <w:ind w:left="2160" w:hanging="360"/>
       </w:pPr>
-      <w:rPr/>
     </w:lvl>
     <w:lvl w:ilvl="5">
       <w:start w:val="1"/>
@@ -750,7 +867,6 @@
         </w:tabs>
         <w:ind w:left="2520" w:hanging="360"/>
       </w:pPr>
-      <w:rPr/>
     </w:lvl>
     <w:lvl w:ilvl="6">
       <w:start w:val="1"/>
@@ -763,7 +879,6 @@
         </w:tabs>
         <w:ind w:left="2880" w:hanging="360"/>
       </w:pPr>
-      <w:rPr/>
     </w:lvl>
     <w:lvl w:ilvl="7">
       <w:start w:val="1"/>
@@ -776,7 +891,6 @@
         </w:tabs>
         <w:ind w:left="3240" w:hanging="360"/>
       </w:pPr>
-      <w:rPr/>
     </w:lvl>
     <w:lvl w:ilvl="8">
       <w:start w:val="1"/>
@@ -789,7 +903,6 @@
         </w:tabs>
         <w:ind w:left="3600" w:hanging="360"/>
       </w:pPr>
-      <w:rPr/>
     </w:lvl>
   </w:abstractNum>
   <w:abstractNum w:abstractNumId="2">
@@ -926,7 +1039,6 @@
     <w:rPrDefault>
       <w:rPr>
         <w:rFonts w:ascii="Liberation Serif" w:hAnsi="Liberation Serif" w:eastAsia="SimSun" w:cs="Mangal"/>
-        <w:sz w:val="24"/>
         <w:szCs w:val="24"/>
         <w:lang w:val="en-US" w:eastAsia="zh-CN" w:bidi="hi-IN"/>
       </w:rPr>
@@ -941,10 +1053,12 @@
     <w:pPr>
       <w:widowControl w:val="false"/>
       <w:suppressAutoHyphens w:val="true"/>
+      <w:bidi w:val="0"/>
+      <w:jc w:val="left"/>
     </w:pPr>
     <w:rPr>
       <w:rFonts w:ascii="Liberation Serif" w:hAnsi="Liberation Serif" w:eastAsia="SimSun" w:cs="Mangal"/>
-      <w:color w:val="auto"/>
+      <w:color w:val="00000A"/>
       <w:sz w:val="24"/>
       <w:szCs w:val="24"/>
       <w:lang w:val="en-US" w:eastAsia="zh-CN" w:bidi="hi-IN"/>
@@ -1016,7 +1130,7 @@
 </w:styles>
 </file>
 
-<file path=word/charts/chart4.xml><?xml version="1.0" encoding="utf-8"?>
+<file path=word/charts/chart5.xml><?xml version="1.0" encoding="utf-8"?>
 <c:chartSpace xmlns:c="http://schemas.openxmlformats.org/drawingml/2006/chart" xmlns:a="http://schemas.openxmlformats.org/drawingml/2006/main" xmlns:r="http://schemas.openxmlformats.org/officeDocument/2006/relationships">
   <c:lang val="en-US"/>
   <c:chart>
@@ -1358,11 +1472,11 @@
           </c:yVal>
           <c:smooth val="0"/>
         </c:ser>
-        <c:axId val="93442396"/>
-        <c:axId val="84748863"/>
+        <c:axId val="80057885"/>
+        <c:axId val="56880607"/>
       </c:scatterChart>
       <c:valAx>
-        <c:axId val="93442396"/>
+        <c:axId val="80057885"/>
         <c:scaling>
           <c:orientation val="minMax"/>
           <c:max val="20"/>
@@ -1380,12 +1494,12 @@
             </a:solidFill>
           </a:ln>
         </c:spPr>
-        <c:crossAx val="84748863"/>
+        <c:crossAx val="56880607"/>
         <c:crosses val="autoZero"/>
         <c:majorUnit val="1"/>
       </c:valAx>
       <c:valAx>
-        <c:axId val="84748863"/>
+        <c:axId val="56880607"/>
         <c:scaling>
           <c:orientation val="minMax"/>
           <c:max val="5.5E-014"/>
@@ -1412,7 +1526,7 @@
             </a:solidFill>
           </a:ln>
         </c:spPr>
-        <c:crossAx val="93442396"/>
+        <c:crossAx val="80057885"/>
         <c:crosses val="autoZero"/>
         <c:majorUnit val="5E-015"/>
         <c:minorUnit val="2.5E-015"/>

</xml_diff>